<commit_message>
fix (tfidf param deleted)
</commit_message>
<xml_diff>
--- a/Informe técnico.docx
+++ b/Informe técnico.docx
@@ -489,11 +489,152 @@
           <w:b/>
           <w:bCs/>
         </w:rPr>
+        <w:t>Estamos usando TFIDF porque:</w:t>
+      </w:r>
+    </w:p>
+    <w:p>
+      <w:r>
+        <w:t>El TF-IDF (Frecuencia de Término-Frecuencia Inversa de Documento) es una técnica de ponderación de términos que ha demostrado ser sumamente útil en el procesamiento del lenguaje natural y en la recuperación de información. Su principal ventaja radica en su capacidad para asignar mayor relevancia a los términos que son más distintivos de un documento en comparación con el corpus completo.</w:t>
+      </w:r>
+    </w:p>
+    <w:p>
+      <w:r>
+        <w:t xml:space="preserve">Al ponderar los términos de esta manera, TF-IDF permite a los modelos de machine </w:t>
+      </w:r>
+      <w:proofErr w:type="spellStart"/>
+      <w:r>
+        <w:t>learning</w:t>
+      </w:r>
+      <w:proofErr w:type="spellEnd"/>
+      <w:r>
+        <w:t xml:space="preserve"> identificar las palabras clave más relevantes dentro de un texto. Esto resulta especialmente útil en tareas como la clasificación de documentos, la búsqueda de información y la extracción de características. Además, al considerar la frecuencia inversa de documento, TF-IDF ayuda a reducir el peso de términos muy </w:t>
+      </w:r>
+      <w:proofErr w:type="gramStart"/>
+      <w:r>
+        <w:t>frecuentes</w:t>
+      </w:r>
+      <w:proofErr w:type="gramEnd"/>
+      <w:r>
+        <w:t xml:space="preserve"> pero poco informativos, como las stop </w:t>
+      </w:r>
+      <w:proofErr w:type="spellStart"/>
+      <w:r>
+        <w:t>words</w:t>
+      </w:r>
+      <w:proofErr w:type="spellEnd"/>
+      <w:r>
+        <w:t>.</w:t>
+      </w:r>
+    </w:p>
+    <w:p>
+      <w:r>
+        <w:t>En resumen, el uso de TF-IDF ofrece varias ventajas significativas:</w:t>
+      </w:r>
+    </w:p>
+    <w:p>
+      <w:pPr>
+        <w:numPr>
+          <w:ilvl w:val="0"/>
+          <w:numId w:val="9"/>
+        </w:numPr>
+      </w:pPr>
+      <w:r>
+        <w:rPr>
+          <w:b/>
+          <w:bCs/>
+        </w:rPr>
+        <w:t>Mayor relevancia de términos:</w:t>
+      </w:r>
+      <w:r>
+        <w:t xml:space="preserve"> Al ponderar los términos en función de su frecuencia en un documento y en el corpus completo, TF-IDF permite identificar las palabras más distintivas y relevantes.</w:t>
+      </w:r>
+    </w:p>
+    <w:p>
+      <w:pPr>
+        <w:numPr>
+          <w:ilvl w:val="0"/>
+          <w:numId w:val="9"/>
+        </w:numPr>
+      </w:pPr>
+      <w:r>
+        <w:rPr>
+          <w:b/>
+          <w:bCs/>
+        </w:rPr>
+        <w:t>Reducción de ruido:</w:t>
+      </w:r>
+      <w:r>
+        <w:t xml:space="preserve"> La frecuencia inversa de documento ayuda a reducir el peso de los términos muy </w:t>
+      </w:r>
+      <w:proofErr w:type="gramStart"/>
+      <w:r>
+        <w:t>frecuentes</w:t>
+      </w:r>
+      <w:proofErr w:type="gramEnd"/>
+      <w:r>
+        <w:t xml:space="preserve"> pero poco informativos, lo que mejora la calidad de la representación vectorial de los documentos.</w:t>
+      </w:r>
+    </w:p>
+    <w:p>
+      <w:pPr>
+        <w:numPr>
+          <w:ilvl w:val="0"/>
+          <w:numId w:val="9"/>
+        </w:numPr>
+      </w:pPr>
+      <w:r>
+        <w:rPr>
+          <w:b/>
+          <w:bCs/>
+        </w:rPr>
+        <w:t>Versatilidad:</w:t>
+      </w:r>
+      <w:r>
+        <w:t xml:space="preserve"> TF-IDF puede ser utilizado en una amplia variedad de tareas de procesamiento del lenguaje natural, desde la clasificación de textos hasta la recuperación de información.</w:t>
+      </w:r>
+    </w:p>
+    <w:p>
+      <w:pPr>
+        <w:numPr>
+          <w:ilvl w:val="0"/>
+          <w:numId w:val="9"/>
+        </w:numPr>
+      </w:pPr>
+      <w:r>
+        <w:rPr>
+          <w:b/>
+          <w:bCs/>
+        </w:rPr>
+        <w:t>Interpretabilidad:</w:t>
+      </w:r>
+      <w:r>
+        <w:t xml:space="preserve"> Los pesos asignados a los términos por TF-IDF pueden ser interpretados de manera intuitiva, lo que facilita la comprensión de los resultados de los modelos.</w:t>
+      </w:r>
+    </w:p>
+    <w:p>
+      <w:r>
+        <w:t>En conjunto, estas características hacen de TF-IDF una técnica fundamental en el campo del procesamiento del lenguaje natural.</w:t>
+      </w:r>
+    </w:p>
+    <w:p/>
+    <w:p>
+      <w:pPr>
+        <w:rPr>
+          <w:b/>
+          <w:bCs/>
+        </w:rPr>
+      </w:pPr>
+      <w:r>
+        <w:rPr>
+          <w:b/>
+          <w:bCs/>
+        </w:rPr>
         <w:t>Proceso de optimización</w:t>
       </w:r>
     </w:p>
     <w:p>
       <w:r>
+        <w:lastRenderedPageBreak/>
         <w:t>Se crea la</w:t>
       </w:r>
       <w:r>
@@ -744,7 +885,6 @@
           <w:b/>
           <w:bCs/>
         </w:rPr>
-        <w:lastRenderedPageBreak/>
         <w:t xml:space="preserve">Búsqueda exhaustiva de </w:t>
       </w:r>
       <w:proofErr w:type="spellStart"/>
@@ -858,6 +998,7 @@
     </w:p>
     <w:p>
       <w:r>
+        <w:lastRenderedPageBreak/>
         <w:t>E</w:t>
       </w:r>
       <w:r>
@@ -897,6 +1038,7 @@
         <w:rPr>
           <w:b/>
           <w:bCs/>
+          <w:noProof/>
         </w:rPr>
         <w:drawing>
           <wp:inline distT="0" distB="0" distL="0" distR="0" wp14:anchorId="1F374E89" wp14:editId="702615F3">
@@ -1091,11 +1233,7 @@
       </w:r>
       <w:proofErr w:type="spellEnd"/>
       <w:r>
-        <w:t xml:space="preserve">, especialmente en el contexto de la clasificación de textos. Como se evidencia en las funciones de preprocesamiento y entrenamiento de modelos </w:t>
-      </w:r>
-      <w:r>
-        <w:lastRenderedPageBreak/>
-        <w:t>presentadas, existen varias etapas en las que esta disparidad puede influir significativamente en los resultados obtenidos.</w:t>
+        <w:t>, especialmente en el contexto de la clasificación de textos. Como se evidencia en las funciones de preprocesamiento y entrenamiento de modelos presentadas, existen varias etapas en las que esta disparidad puede influir significativamente en los resultados obtenidos.</w:t>
       </w:r>
     </w:p>
     <w:p>
@@ -1155,6 +1293,7 @@
           <w:b/>
           <w:bCs/>
         </w:rPr>
+        <w:lastRenderedPageBreak/>
         <w:t>Dificultad en la generalización:</w:t>
       </w:r>
       <w:r>
@@ -1344,7 +1483,6 @@
           <w:b/>
           <w:bCs/>
         </w:rPr>
-        <w:lastRenderedPageBreak/>
         <w:t>Características de los datos:</w:t>
       </w:r>
       <w:r>
@@ -1519,6 +1657,155 @@
     </w:lvl>
   </w:abstractNum>
   <w:abstractNum w:abstractNumId="1" w15:restartNumberingAfterBreak="0">
+    <w:nsid w:val="0AC96F6A"/>
+    <w:multiLevelType w:val="multilevel"/>
+    <w:tmpl w:val="E86C2A60"/>
+    <w:lvl w:ilvl="0">
+      <w:start w:val="1"/>
+      <w:numFmt w:val="bullet"/>
+      <w:lvlText w:val=""/>
+      <w:lvlJc w:val="left"/>
+      <w:pPr>
+        <w:tabs>
+          <w:tab w:val="num" w:pos="720"/>
+        </w:tabs>
+        <w:ind w:left="720" w:hanging="360"/>
+      </w:pPr>
+      <w:rPr>
+        <w:rFonts w:ascii="Symbol" w:hAnsi="Symbol" w:hint="default"/>
+        <w:sz w:val="20"/>
+      </w:rPr>
+    </w:lvl>
+    <w:lvl w:ilvl="1" w:tentative="1">
+      <w:start w:val="1"/>
+      <w:numFmt w:val="bullet"/>
+      <w:lvlText w:val="o"/>
+      <w:lvlJc w:val="left"/>
+      <w:pPr>
+        <w:tabs>
+          <w:tab w:val="num" w:pos="1440"/>
+        </w:tabs>
+        <w:ind w:left="1440" w:hanging="360"/>
+      </w:pPr>
+      <w:rPr>
+        <w:rFonts w:ascii="Courier New" w:hAnsi="Courier New" w:hint="default"/>
+        <w:sz w:val="20"/>
+      </w:rPr>
+    </w:lvl>
+    <w:lvl w:ilvl="2" w:tentative="1">
+      <w:start w:val="1"/>
+      <w:numFmt w:val="bullet"/>
+      <w:lvlText w:val=""/>
+      <w:lvlJc w:val="left"/>
+      <w:pPr>
+        <w:tabs>
+          <w:tab w:val="num" w:pos="2160"/>
+        </w:tabs>
+        <w:ind w:left="2160" w:hanging="360"/>
+      </w:pPr>
+      <w:rPr>
+        <w:rFonts w:ascii="Wingdings" w:hAnsi="Wingdings" w:hint="default"/>
+        <w:sz w:val="20"/>
+      </w:rPr>
+    </w:lvl>
+    <w:lvl w:ilvl="3" w:tentative="1">
+      <w:start w:val="1"/>
+      <w:numFmt w:val="bullet"/>
+      <w:lvlText w:val=""/>
+      <w:lvlJc w:val="left"/>
+      <w:pPr>
+        <w:tabs>
+          <w:tab w:val="num" w:pos="2880"/>
+        </w:tabs>
+        <w:ind w:left="2880" w:hanging="360"/>
+      </w:pPr>
+      <w:rPr>
+        <w:rFonts w:ascii="Wingdings" w:hAnsi="Wingdings" w:hint="default"/>
+        <w:sz w:val="20"/>
+      </w:rPr>
+    </w:lvl>
+    <w:lvl w:ilvl="4" w:tentative="1">
+      <w:start w:val="1"/>
+      <w:numFmt w:val="bullet"/>
+      <w:lvlText w:val=""/>
+      <w:lvlJc w:val="left"/>
+      <w:pPr>
+        <w:tabs>
+          <w:tab w:val="num" w:pos="3600"/>
+        </w:tabs>
+        <w:ind w:left="3600" w:hanging="360"/>
+      </w:pPr>
+      <w:rPr>
+        <w:rFonts w:ascii="Wingdings" w:hAnsi="Wingdings" w:hint="default"/>
+        <w:sz w:val="20"/>
+      </w:rPr>
+    </w:lvl>
+    <w:lvl w:ilvl="5" w:tentative="1">
+      <w:start w:val="1"/>
+      <w:numFmt w:val="bullet"/>
+      <w:lvlText w:val=""/>
+      <w:lvlJc w:val="left"/>
+      <w:pPr>
+        <w:tabs>
+          <w:tab w:val="num" w:pos="4320"/>
+        </w:tabs>
+        <w:ind w:left="4320" w:hanging="360"/>
+      </w:pPr>
+      <w:rPr>
+        <w:rFonts w:ascii="Wingdings" w:hAnsi="Wingdings" w:hint="default"/>
+        <w:sz w:val="20"/>
+      </w:rPr>
+    </w:lvl>
+    <w:lvl w:ilvl="6" w:tentative="1">
+      <w:start w:val="1"/>
+      <w:numFmt w:val="bullet"/>
+      <w:lvlText w:val=""/>
+      <w:lvlJc w:val="left"/>
+      <w:pPr>
+        <w:tabs>
+          <w:tab w:val="num" w:pos="5040"/>
+        </w:tabs>
+        <w:ind w:left="5040" w:hanging="360"/>
+      </w:pPr>
+      <w:rPr>
+        <w:rFonts w:ascii="Wingdings" w:hAnsi="Wingdings" w:hint="default"/>
+        <w:sz w:val="20"/>
+      </w:rPr>
+    </w:lvl>
+    <w:lvl w:ilvl="7" w:tentative="1">
+      <w:start w:val="1"/>
+      <w:numFmt w:val="bullet"/>
+      <w:lvlText w:val=""/>
+      <w:lvlJc w:val="left"/>
+      <w:pPr>
+        <w:tabs>
+          <w:tab w:val="num" w:pos="5760"/>
+        </w:tabs>
+        <w:ind w:left="5760" w:hanging="360"/>
+      </w:pPr>
+      <w:rPr>
+        <w:rFonts w:ascii="Wingdings" w:hAnsi="Wingdings" w:hint="default"/>
+        <w:sz w:val="20"/>
+      </w:rPr>
+    </w:lvl>
+    <w:lvl w:ilvl="8" w:tentative="1">
+      <w:start w:val="1"/>
+      <w:numFmt w:val="bullet"/>
+      <w:lvlText w:val=""/>
+      <w:lvlJc w:val="left"/>
+      <w:pPr>
+        <w:tabs>
+          <w:tab w:val="num" w:pos="6480"/>
+        </w:tabs>
+        <w:ind w:left="6480" w:hanging="360"/>
+      </w:pPr>
+      <w:rPr>
+        <w:rFonts w:ascii="Wingdings" w:hAnsi="Wingdings" w:hint="default"/>
+        <w:sz w:val="20"/>
+      </w:rPr>
+    </w:lvl>
+  </w:abstractNum>
+  <w:abstractNum w:abstractNumId="2" w15:restartNumberingAfterBreak="0">
     <w:nsid w:val="21002372"/>
     <w:multiLevelType w:val="multilevel"/>
     <w:tmpl w:val="041274BC"/>
@@ -1667,7 +1954,7 @@
       </w:rPr>
     </w:lvl>
   </w:abstractNum>
-  <w:abstractNum w:abstractNumId="2" w15:restartNumberingAfterBreak="0">
+  <w:abstractNum w:abstractNumId="3" w15:restartNumberingAfterBreak="0">
     <w:nsid w:val="35AA7175"/>
     <w:multiLevelType w:val="multilevel"/>
     <w:tmpl w:val="A72814BC"/>
@@ -1780,7 +2067,7 @@
       </w:pPr>
     </w:lvl>
   </w:abstractNum>
-  <w:abstractNum w:abstractNumId="3" w15:restartNumberingAfterBreak="0">
+  <w:abstractNum w:abstractNumId="4" w15:restartNumberingAfterBreak="0">
     <w:nsid w:val="510629B3"/>
     <w:multiLevelType w:val="multilevel"/>
     <w:tmpl w:val="C734A768"/>
@@ -1893,7 +2180,7 @@
       </w:pPr>
     </w:lvl>
   </w:abstractNum>
-  <w:abstractNum w:abstractNumId="4" w15:restartNumberingAfterBreak="0">
+  <w:abstractNum w:abstractNumId="5" w15:restartNumberingAfterBreak="0">
     <w:nsid w:val="513060BE"/>
     <w:multiLevelType w:val="multilevel"/>
     <w:tmpl w:val="6DD2A3BE"/>
@@ -2042,7 +2329,7 @@
       </w:rPr>
     </w:lvl>
   </w:abstractNum>
-  <w:abstractNum w:abstractNumId="5" w15:restartNumberingAfterBreak="0">
+  <w:abstractNum w:abstractNumId="6" w15:restartNumberingAfterBreak="0">
     <w:nsid w:val="65FE11EF"/>
     <w:multiLevelType w:val="multilevel"/>
     <w:tmpl w:val="469E9174"/>
@@ -2191,7 +2478,7 @@
       </w:rPr>
     </w:lvl>
   </w:abstractNum>
-  <w:abstractNum w:abstractNumId="6" w15:restartNumberingAfterBreak="0">
+  <w:abstractNum w:abstractNumId="7" w15:restartNumberingAfterBreak="0">
     <w:nsid w:val="74413FE9"/>
     <w:multiLevelType w:val="multilevel"/>
     <w:tmpl w:val="2320CD0E"/>
@@ -2340,7 +2627,7 @@
       </w:rPr>
     </w:lvl>
   </w:abstractNum>
-  <w:abstractNum w:abstractNumId="7" w15:restartNumberingAfterBreak="0">
+  <w:abstractNum w:abstractNumId="8" w15:restartNumberingAfterBreak="0">
     <w:nsid w:val="7F802C34"/>
     <w:multiLevelType w:val="multilevel"/>
     <w:tmpl w:val="F7DC5A36"/>
@@ -2490,28 +2777,31 @@
     </w:lvl>
   </w:abstractNum>
   <w:num w:numId="1" w16cid:durableId="2024434341">
-    <w:abstractNumId w:val="3"/>
+    <w:abstractNumId w:val="4"/>
   </w:num>
   <w:num w:numId="2" w16cid:durableId="653879751">
-    <w:abstractNumId w:val="7"/>
+    <w:abstractNumId w:val="8"/>
   </w:num>
   <w:num w:numId="3" w16cid:durableId="1170099398">
-    <w:abstractNumId w:val="5"/>
+    <w:abstractNumId w:val="6"/>
   </w:num>
   <w:num w:numId="4" w16cid:durableId="456413353">
     <w:abstractNumId w:val="0"/>
   </w:num>
   <w:num w:numId="5" w16cid:durableId="1513952990">
-    <w:abstractNumId w:val="1"/>
+    <w:abstractNumId w:val="2"/>
   </w:num>
   <w:num w:numId="6" w16cid:durableId="685331009">
-    <w:abstractNumId w:val="6"/>
+    <w:abstractNumId w:val="7"/>
   </w:num>
   <w:num w:numId="7" w16cid:durableId="430009796">
-    <w:abstractNumId w:val="4"/>
+    <w:abstractNumId w:val="5"/>
   </w:num>
   <w:num w:numId="8" w16cid:durableId="2051758789">
-    <w:abstractNumId w:val="2"/>
+    <w:abstractNumId w:val="3"/>
+  </w:num>
+  <w:num w:numId="9" w16cid:durableId="343095734">
+    <w:abstractNumId w:val="1"/>
   </w:num>
 </w:numbering>
 </file>
@@ -3119,7 +3409,6 @@
   <w:style w:type="character" w:default="1" w:styleId="Fuentedeprrafopredeter">
     <w:name w:val="Default Paragraph Font"/>
     <w:uiPriority w:val="1"/>
-    <w:semiHidden/>
     <w:unhideWhenUsed/>
   </w:style>
   <w:style w:type="table" w:default="1" w:styleId="Tablanormal">

</xml_diff>